<commit_message>
P1 Y P2 Terminadas
</commit_message>
<xml_diff>
--- a/P1/Apuntes clase P1.docx
+++ b/P1/Apuntes clase P1.docx
@@ -1,6 +1,6 @@
 
 <file path=word/document.xml><?xml version="1.0" encoding="utf-8"?>
-<w:document xmlns:wpc="http://schemas.microsoft.com/office/word/2010/wordprocessingCanvas" xmlns:cx="http://schemas.microsoft.com/office/drawing/2014/chartex" xmlns:cx1="http://schemas.microsoft.com/office/drawing/2015/9/8/chartex" xmlns:cx2="http://schemas.microsoft.com/office/drawing/2015/10/21/chartex" xmlns:cx3="http://schemas.microsoft.com/office/drawing/2016/5/9/chartex" xmlns:cx4="http://schemas.microsoft.com/office/drawing/2016/5/10/chartex" xmlns:cx5="http://schemas.microsoft.com/office/drawing/2016/5/11/chartex" xmlns:cx6="http://schemas.microsoft.com/office/drawing/2016/5/12/chartex" xmlns:cx7="http://schemas.microsoft.com/office/drawing/2016/5/13/chartex" xmlns:cx8="http://schemas.microsoft.com/office/drawing/2016/5/14/chartex" xmlns:mc="http://schemas.openxmlformats.org/markup-compatibility/2006" xmlns:aink="http://schemas.microsoft.com/office/drawing/2016/ink" xmlns:am3d="http://schemas.microsoft.com/office/drawing/2017/model3d" xmlns:o="urn:schemas-microsoft-com:office:office" xmlns:oel="http://schemas.microsoft.com/office/2019/extlst" xmlns:r="http://schemas.openxmlformats.org/officeDocument/2006/relationships" xmlns:m="http://schemas.openxmlformats.org/officeDocument/2006/math" xmlns:v="urn:schemas-microsoft-com:vml" xmlns:wp14="http://schemas.microsoft.com/office/word/2010/wordprocessingDrawing" xmlns:wp="http://schemas.openxmlformats.org/drawingml/2006/wordprocessingDrawing" xmlns:w10="urn:schemas-microsoft-com:office:word" xmlns:w="http://schemas.openxmlformats.org/wordprocessingml/2006/main" xmlns:w14="http://schemas.microsoft.com/office/word/2010/wordml" xmlns:w15="http://schemas.microsoft.com/office/word/2012/wordml" xmlns:w16cex="http://schemas.microsoft.com/office/word/2018/wordml/cex" xmlns:w16cid="http://schemas.microsoft.com/office/word/2016/wordml/cid" xmlns:w16="http://schemas.microsoft.com/office/word/2018/wordml" xmlns:w16sdtdh="http://schemas.microsoft.com/office/word/2020/wordml/sdtdatahash" xmlns:w16se="http://schemas.microsoft.com/office/word/2015/wordml/symex" xmlns:wpg="http://schemas.microsoft.com/office/word/2010/wordprocessingGroup" xmlns:wpi="http://schemas.microsoft.com/office/word/2010/wordprocessingInk" xmlns:wne="http://schemas.microsoft.com/office/word/2006/wordml" xmlns:wps="http://schemas.microsoft.com/office/word/2010/wordprocessingShape" mc:Ignorable="w14 w15 w16se w16cid w16 w16cex w16sdtdh wp14">
+<w:document xmlns:wpc="http://schemas.microsoft.com/office/word/2010/wordprocessingCanvas" xmlns:cx="http://schemas.microsoft.com/office/drawing/2014/chartex" xmlns:cx1="http://schemas.microsoft.com/office/drawing/2015/9/8/chartex" xmlns:cx2="http://schemas.microsoft.com/office/drawing/2015/10/21/chartex" xmlns:cx3="http://schemas.microsoft.com/office/drawing/2016/5/9/chartex" xmlns:cx4="http://schemas.microsoft.com/office/drawing/2016/5/10/chartex" xmlns:cx5="http://schemas.microsoft.com/office/drawing/2016/5/11/chartex" xmlns:cx6="http://schemas.microsoft.com/office/drawing/2016/5/12/chartex" xmlns:cx7="http://schemas.microsoft.com/office/drawing/2016/5/13/chartex" xmlns:cx8="http://schemas.microsoft.com/office/drawing/2016/5/14/chartex" xmlns:mc="http://schemas.openxmlformats.org/markup-compatibility/2006" xmlns:aink="http://schemas.microsoft.com/office/drawing/2016/ink" xmlns:am3d="http://schemas.microsoft.com/office/drawing/2017/model3d" xmlns:o="urn:schemas-microsoft-com:office:office" xmlns:oel="http://schemas.microsoft.com/office/2019/extlst" xmlns:r="http://schemas.openxmlformats.org/officeDocument/2006/relationships" xmlns:m="http://schemas.openxmlformats.org/officeDocument/2006/math" xmlns:v="urn:schemas-microsoft-com:vml" xmlns:wp14="http://schemas.microsoft.com/office/word/2010/wordprocessingDrawing" xmlns:wp="http://schemas.openxmlformats.org/drawingml/2006/wordprocessingDrawing" xmlns:w10="urn:schemas-microsoft-com:office:word" xmlns:w="http://schemas.openxmlformats.org/wordprocessingml/2006/main" xmlns:w14="http://schemas.microsoft.com/office/word/2010/wordml" xmlns:w15="http://schemas.microsoft.com/office/word/2012/wordml" xmlns:w16cex="http://schemas.microsoft.com/office/word/2018/wordml/cex" xmlns:w16cid="http://schemas.microsoft.com/office/word/2016/wordml/cid" xmlns:w16="http://schemas.microsoft.com/office/word/2018/wordml" xmlns:w16du="http://schemas.microsoft.com/office/word/2023/wordml/word16du" xmlns:w16sdtdh="http://schemas.microsoft.com/office/word/2020/wordml/sdtdatahash" xmlns:w16se="http://schemas.microsoft.com/office/word/2015/wordml/symex" xmlns:wpg="http://schemas.microsoft.com/office/word/2010/wordprocessingGroup" xmlns:wpi="http://schemas.microsoft.com/office/word/2010/wordprocessingInk" xmlns:wne="http://schemas.microsoft.com/office/word/2006/wordml" xmlns:wps="http://schemas.microsoft.com/office/word/2010/wordprocessingShape" mc:Ignorable="w14 w15 w16se w16cid w16 w16cex w16sdtdh wp14">
   <w:body>
     <w:p>
       <w:r>
@@ -8,26 +8,106 @@
       </w:r>
     </w:p>
     <w:p>
-      <w:r>
-        <w:t>Int getNodos(Abin&lt;T&gt;A)</w:t>
+      <w:proofErr w:type="spellStart"/>
+      <w:r>
+        <w:t>Int</w:t>
+      </w:r>
+      <w:proofErr w:type="spellEnd"/>
+      <w:r>
+        <w:t xml:space="preserve"> </w:t>
+      </w:r>
+      <w:proofErr w:type="spellStart"/>
+      <w:r>
+        <w:t>getNodos</w:t>
+      </w:r>
+      <w:proofErr w:type="spellEnd"/>
+      <w:r>
+        <w:t>(</w:t>
+      </w:r>
+      <w:proofErr w:type="spellStart"/>
+      <w:r>
+        <w:t>Abin</w:t>
+      </w:r>
+      <w:proofErr w:type="spellEnd"/>
+      <w:r>
+        <w:t>&lt;T&gt;A)</w:t>
       </w:r>
     </w:p>
     <w:p>
       <w:r>
         <w:tab/>
-        <w:t>Return getNodos_rec(A.raiz(), A)</w:t>
+      </w:r>
+      <w:proofErr w:type="spellStart"/>
+      <w:r>
+        <w:t>Return</w:t>
+      </w:r>
+      <w:proofErr w:type="spellEnd"/>
+      <w:r>
+        <w:t xml:space="preserve"> </w:t>
+      </w:r>
+      <w:proofErr w:type="spellStart"/>
+      <w:r>
+        <w:t>getNodos_rec</w:t>
+      </w:r>
+      <w:proofErr w:type="spellEnd"/>
+      <w:r>
+        <w:t>(</w:t>
+      </w:r>
+      <w:proofErr w:type="spellStart"/>
+      <w:r>
+        <w:t>A.raiz</w:t>
+      </w:r>
+      <w:proofErr w:type="spellEnd"/>
+      <w:r>
+        <w:t>(), A)</w:t>
       </w:r>
     </w:p>
     <w:p/>
     <w:p>
-      <w:r>
-        <w:t>Int getNodos_rec(Abin&lt;T&gt;)</w:t>
+      <w:proofErr w:type="spellStart"/>
+      <w:r>
+        <w:t>Int</w:t>
+      </w:r>
+      <w:proofErr w:type="spellEnd"/>
+      <w:r>
+        <w:t xml:space="preserve"> </w:t>
+      </w:r>
+      <w:proofErr w:type="spellStart"/>
+      <w:r>
+        <w:t>getNodos_rec</w:t>
+      </w:r>
+      <w:proofErr w:type="spellEnd"/>
+      <w:r>
+        <w:t>(</w:t>
+      </w:r>
+      <w:proofErr w:type="spellStart"/>
+      <w:r>
+        <w:t>Abin</w:t>
+      </w:r>
+      <w:proofErr w:type="spellEnd"/>
+      <w:r>
+        <w:t>&lt;T&gt;)</w:t>
       </w:r>
     </w:p>
     <w:p>
       <w:r>
         <w:tab/>
-        <w:t>If(n == Abin&lt;T&gt;::NODO_NULO)</w:t>
+      </w:r>
+      <w:proofErr w:type="spellStart"/>
+      <w:r>
+        <w:t>If</w:t>
+      </w:r>
+      <w:proofErr w:type="spellEnd"/>
+      <w:r>
+        <w:t xml:space="preserve">(n == </w:t>
+      </w:r>
+      <w:proofErr w:type="spellStart"/>
+      <w:r>
+        <w:t>Abin</w:t>
+      </w:r>
+      <w:proofErr w:type="spellEnd"/>
+      <w:r>
+        <w:t>&lt;T&gt;::NODO_NULO)</w:t>
       </w:r>
     </w:p>
     <w:p>
@@ -36,16 +116,25 @@
       </w:r>
       <w:r>
         <w:tab/>
-        <w:t>Return 0;</w:t>
+      </w:r>
+      <w:proofErr w:type="spellStart"/>
+      <w:r>
+        <w:t>Return</w:t>
+      </w:r>
+      <w:proofErr w:type="spellEnd"/>
+      <w:r>
+        <w:t xml:space="preserve"> 0;</w:t>
       </w:r>
     </w:p>
     <w:p>
       <w:pPr>
         <w:ind w:firstLine="708"/>
       </w:pPr>
+      <w:proofErr w:type="spellStart"/>
       <w:r>
         <w:t>Else</w:t>
       </w:r>
+      <w:proofErr w:type="spellEnd"/>
     </w:p>
     <w:p>
       <w:pPr>
@@ -61,7 +150,31 @@
         <w:ind w:left="1416" w:firstLine="708"/>
       </w:pPr>
       <w:r>
-        <w:t>1+getNodos_rec(A.hijoIzqdo(A), A) + getNodos_rec(A.hijoDrch(A), A)</w:t>
+        <w:t>1+getNodos_rec(</w:t>
+      </w:r>
+      <w:proofErr w:type="spellStart"/>
+      <w:r>
+        <w:t>A.hijoIzqdo</w:t>
+      </w:r>
+      <w:proofErr w:type="spellEnd"/>
+      <w:r>
+        <w:t xml:space="preserve">(A), A) + </w:t>
+      </w:r>
+      <w:proofErr w:type="spellStart"/>
+      <w:r>
+        <w:t>getNodos_rec</w:t>
+      </w:r>
+      <w:proofErr w:type="spellEnd"/>
+      <w:r>
+        <w:t>(</w:t>
+      </w:r>
+      <w:proofErr w:type="spellStart"/>
+      <w:r>
+        <w:t>A.hijoDrch</w:t>
+      </w:r>
+      <w:proofErr w:type="spellEnd"/>
+      <w:r>
+        <w:t>(A), A)</w:t>
       </w:r>
     </w:p>
     <w:p>
@@ -87,31 +200,85 @@
       </w:r>
     </w:p>
     <w:p>
-      <w:r>
-        <w:t>If(n == Abin&lt;T&gt;::NODO_NULO)</w:t>
+      <w:proofErr w:type="spellStart"/>
+      <w:r>
+        <w:t>If</w:t>
+      </w:r>
+      <w:proofErr w:type="spellEnd"/>
+      <w:r>
+        <w:t xml:space="preserve">(n == </w:t>
+      </w:r>
+      <w:proofErr w:type="spellStart"/>
+      <w:r>
+        <w:t>Abin</w:t>
+      </w:r>
+      <w:proofErr w:type="spellEnd"/>
+      <w:r>
+        <w:t>&lt;T&gt;::NODO_NULO)</w:t>
       </w:r>
     </w:p>
     <w:p>
       <w:r>
         <w:tab/>
-        <w:t>Return -1 // Para casos conflictivos como cuando solo tenemos un nodo en el árbol</w:t>
-      </w:r>
-    </w:p>
-    <w:p>
+      </w:r>
+      <w:proofErr w:type="spellStart"/>
+      <w:r>
+        <w:t>Return</w:t>
+      </w:r>
+      <w:proofErr w:type="spellEnd"/>
+      <w:r>
+        <w:t xml:space="preserve"> -1 // Para casos conflictivos como cuando solo tenemos un nodo en el árbol</w:t>
+      </w:r>
+    </w:p>
+    <w:p>
+      <w:proofErr w:type="spellStart"/>
       <w:r>
         <w:t>Else</w:t>
       </w:r>
+      <w:proofErr w:type="spellEnd"/>
     </w:p>
     <w:p>
       <w:r>
         <w:tab/>
-        <w:t>1+max(alturaSubarbol(), alturaSubarbol())</w:t>
+        <w:t>1+max(</w:t>
+      </w:r>
+      <w:proofErr w:type="spellStart"/>
+      <w:r>
+        <w:t>alturaSubarbol</w:t>
+      </w:r>
+      <w:proofErr w:type="spellEnd"/>
+      <w:r>
+        <w:t xml:space="preserve">(), </w:t>
+      </w:r>
+      <w:proofErr w:type="spellStart"/>
+      <w:r>
+        <w:t>alturaSubarbol</w:t>
+      </w:r>
+      <w:proofErr w:type="spellEnd"/>
+      <w:r>
+        <w:t>())</w:t>
       </w:r>
     </w:p>
     <w:p/>
     <w:p>
       <w:r>
-        <w:t>Si delvolvieramos 0 cuando solo hay un nodo la función nos devolvería 1+max(…) = 1+ 0 = 1, esto sería erroneo ya que en este caso nos tendría que devolver 0, al devolver -1 se le resta 1 al resultado y ya estaría bien</w:t>
+        <w:t xml:space="preserve">Si </w:t>
+      </w:r>
+      <w:proofErr w:type="spellStart"/>
+      <w:r>
+        <w:t>delvolvieramos</w:t>
+      </w:r>
+      <w:proofErr w:type="spellEnd"/>
+      <w:r>
+        <w:t xml:space="preserve"> 0 cuando solo hay un nodo la función nos devolvería 1+max(…) = 1+ 0 = 1, esto sería </w:t>
+      </w:r>
+      <w:proofErr w:type="spellStart"/>
+      <w:r>
+        <w:t>erroneo</w:t>
+      </w:r>
+      <w:proofErr w:type="spellEnd"/>
+      <w:r>
+        <w:t xml:space="preserve"> ya que en este caso nos tendría que devolver 0, al devolver -1 se le resta 1 al resultado y ya estaría bien</w:t>
       </w:r>
     </w:p>
     <w:p/>
@@ -121,14 +288,58 @@
       </w:r>
     </w:p>
     <w:p>
-      <w:r>
-        <w:t>Int getDeep(Abin&lt;T&gt;::nodo n, Abin&lt;T&gt;A)</w:t>
+      <w:proofErr w:type="spellStart"/>
+      <w:r>
+        <w:t>Int</w:t>
+      </w:r>
+      <w:proofErr w:type="spellEnd"/>
+      <w:r>
+        <w:t xml:space="preserve"> </w:t>
+      </w:r>
+      <w:proofErr w:type="spellStart"/>
+      <w:r>
+        <w:t>getDeep</w:t>
+      </w:r>
+      <w:proofErr w:type="spellEnd"/>
+      <w:r>
+        <w:t>(</w:t>
+      </w:r>
+      <w:proofErr w:type="spellStart"/>
+      <w:r>
+        <w:t>Abin</w:t>
+      </w:r>
+      <w:proofErr w:type="spellEnd"/>
+      <w:r>
+        <w:t xml:space="preserve">&lt;T&gt;::nodo n, </w:t>
+      </w:r>
+      <w:proofErr w:type="spellStart"/>
+      <w:r>
+        <w:t>Abin</w:t>
+      </w:r>
+      <w:proofErr w:type="spellEnd"/>
+      <w:r>
+        <w:t>&lt;T&gt;A)</w:t>
       </w:r>
     </w:p>
     <w:p>
       <w:r>
         <w:tab/>
-        <w:t>If(n == A.raiz())</w:t>
+      </w:r>
+      <w:proofErr w:type="spellStart"/>
+      <w:r>
+        <w:t>If</w:t>
+      </w:r>
+      <w:proofErr w:type="spellEnd"/>
+      <w:r>
+        <w:t xml:space="preserve">(n == </w:t>
+      </w:r>
+      <w:proofErr w:type="spellStart"/>
+      <w:r>
+        <w:t>A.raiz</w:t>
+      </w:r>
+      <w:proofErr w:type="spellEnd"/>
+      <w:r>
+        <w:t>())</w:t>
       </w:r>
     </w:p>
     <w:p>
@@ -137,14 +348,25 @@
       </w:r>
       <w:r>
         <w:tab/>
-        <w:t>Return 0;</w:t>
+      </w:r>
+      <w:proofErr w:type="spellStart"/>
+      <w:r>
+        <w:t>Return</w:t>
+      </w:r>
+      <w:proofErr w:type="spellEnd"/>
+      <w:r>
+        <w:t xml:space="preserve"> 0;</w:t>
       </w:r>
     </w:p>
     <w:p>
       <w:r>
         <w:tab/>
+      </w:r>
+      <w:proofErr w:type="spellStart"/>
+      <w:r>
         <w:t>Else</w:t>
       </w:r>
+      <w:proofErr w:type="spellEnd"/>
     </w:p>
     <w:p>
       <w:r>
@@ -152,7 +374,30 @@
       </w:r>
       <w:r>
         <w:tab/>
-        <w:t>Return 1+ getDeep( A.padre(n), A)</w:t>
+      </w:r>
+      <w:proofErr w:type="spellStart"/>
+      <w:r>
+        <w:t>Return</w:t>
+      </w:r>
+      <w:proofErr w:type="spellEnd"/>
+      <w:r>
+        <w:t xml:space="preserve"> 1+ </w:t>
+      </w:r>
+      <w:proofErr w:type="spellStart"/>
+      <w:r>
+        <w:t>getDeep</w:t>
+      </w:r>
+      <w:proofErr w:type="spellEnd"/>
+      <w:r>
+        <w:t xml:space="preserve">( </w:t>
+      </w:r>
+      <w:proofErr w:type="spellStart"/>
+      <w:r>
+        <w:t>A.padre</w:t>
+      </w:r>
+      <w:proofErr w:type="spellEnd"/>
+      <w:r>
+        <w:t>(n), A)</w:t>
       </w:r>
     </w:p>
     <w:p/>
@@ -162,8 +407,21 @@
       </w:r>
     </w:p>
     <w:p>
-      <w:r>
-        <w:t>A.padre(aux) no tendría sentido hacerlo porque es más costoso que acceder directamente a la variable privada del TAD ya que ahora podemos</w:t>
+      <w:proofErr w:type="spellStart"/>
+      <w:r>
+        <w:t>A.padre</w:t>
+      </w:r>
+      <w:proofErr w:type="spellEnd"/>
+      <w:r>
+        <w:t>(</w:t>
+      </w:r>
+      <w:proofErr w:type="spellStart"/>
+      <w:r>
+        <w:t>aux</w:t>
+      </w:r>
+      <w:proofErr w:type="spellEnd"/>
+      <w:r>
+        <w:t>) no tendría sentido hacerlo porque es más costoso que acceder directamente a la variable privada del TAD ya que ahora podemos</w:t>
       </w:r>
     </w:p>
     <w:p/>
@@ -185,13 +443,58 @@
     </w:p>
     <w:p>
       <w:r>
-        <w:t>Si el árbol esta vacio lo controlamos en la función no recursiva(primera función)</w:t>
-      </w:r>
-    </w:p>
-    <w:p>
-      <w:r>
-        <w:t>Max (desequilbrio(), desequilibrioDrch(), diferenciaAlturas) No hay max de 3 elementos por lo que anidamos max</w:t>
-      </w:r>
+        <w:t xml:space="preserve">Si el árbol esta </w:t>
+      </w:r>
+      <w:proofErr w:type="spellStart"/>
+      <w:r>
+        <w:t>vacio</w:t>
+      </w:r>
+      <w:proofErr w:type="spellEnd"/>
+      <w:r>
+        <w:t xml:space="preserve"> lo controlamos en la función no recursiva(primera función)</w:t>
+      </w:r>
+    </w:p>
+    <w:p>
+      <w:r>
+        <w:t>Max (</w:t>
+      </w:r>
+      <w:proofErr w:type="spellStart"/>
+      <w:r>
+        <w:t>desequilbrio</w:t>
+      </w:r>
+      <w:proofErr w:type="spellEnd"/>
+      <w:r>
+        <w:t xml:space="preserve">(), </w:t>
+      </w:r>
+      <w:proofErr w:type="spellStart"/>
+      <w:r>
+        <w:t>desequilibrioDrch</w:t>
+      </w:r>
+      <w:proofErr w:type="spellEnd"/>
+      <w:r>
+        <w:t xml:space="preserve">(), </w:t>
+      </w:r>
+      <w:proofErr w:type="spellStart"/>
+      <w:r>
+        <w:t>diferenciaAlturas</w:t>
+      </w:r>
+      <w:proofErr w:type="spellEnd"/>
+      <w:r>
+        <w:t xml:space="preserve">) No hay </w:t>
+      </w:r>
+      <w:proofErr w:type="spellStart"/>
+      <w:r>
+        <w:t>max</w:t>
+      </w:r>
+      <w:proofErr w:type="spellEnd"/>
+      <w:r>
+        <w:t xml:space="preserve"> de 3 elementos por lo que anidamos </w:t>
+      </w:r>
+      <w:proofErr w:type="spellStart"/>
+      <w:r>
+        <w:t>max</w:t>
+      </w:r>
+      <w:proofErr w:type="spellEnd"/>
     </w:p>
     <w:p/>
     <w:p>
@@ -223,37 +526,61 @@
     </w:p>
     <w:p/>
     <w:p>
-      <w:r>
-        <w:t>If NODO_NULO // Árbol vacío</w:t>
-      </w:r>
-    </w:p>
-    <w:p>
-      <w:r>
-        <w:t>If Altura == 0 // Nodo raíz</w:t>
-      </w:r>
-    </w:p>
-    <w:p>
-      <w:r>
-        <w:t>If Altura == 1 &amp;&amp; (nHijos == 0)</w:t>
+      <w:proofErr w:type="spellStart"/>
+      <w:r>
+        <w:t>If</w:t>
+      </w:r>
+      <w:proofErr w:type="spellEnd"/>
+      <w:r>
+        <w:t xml:space="preserve"> NODO_NULO // Árbol vacío</w:t>
+      </w:r>
+    </w:p>
+    <w:p>
+      <w:proofErr w:type="spellStart"/>
+      <w:r>
+        <w:t>If</w:t>
+      </w:r>
+      <w:proofErr w:type="spellEnd"/>
+      <w:r>
+        <w:t xml:space="preserve"> Altura == 0 // Nodo raíz</w:t>
+      </w:r>
+    </w:p>
+    <w:p>
+      <w:proofErr w:type="spellStart"/>
+      <w:r>
+        <w:t>If</w:t>
+      </w:r>
+      <w:proofErr w:type="spellEnd"/>
+      <w:r>
+        <w:t xml:space="preserve"> Altura == 1 &amp;&amp; (</w:t>
+      </w:r>
+      <w:proofErr w:type="spellStart"/>
+      <w:r>
+        <w:t>nHijos</w:t>
+      </w:r>
+      <w:proofErr w:type="spellEnd"/>
+      <w:r>
+        <w:t xml:space="preserve"> == 0)</w:t>
       </w:r>
     </w:p>
     <w:p>
       <w:r>
         <w:tab/>
-        <w:t>Return true</w:t>
+      </w:r>
+      <w:proofErr w:type="spellStart"/>
+      <w:r>
+        <w:t>Return</w:t>
+      </w:r>
+      <w:proofErr w:type="spellEnd"/>
+      <w:r>
+        <w:t xml:space="preserve"> true</w:t>
       </w:r>
     </w:p>
     <w:p/>
-    <w:p/>
-    <w:p>
-      <w:r>
-        <w:t>Nota: Genera.cpp -o Genera</w:t>
-      </w:r>
-    </w:p>
-    <w:p>
-      <w:r>
-        <w:t>Aprender a usar terminal vscode</w:t>
-      </w:r>
+    <w:p>
+      <w:pPr>
+        <w:ind w:left="0"/>
+      </w:pPr>
     </w:p>
     <w:sectPr>
       <w:pgSz w:w="11906" w:h="16838"/>
@@ -266,7 +593,7 @@
 </file>
 
 <file path=word/numbering.xml><?xml version="1.0" encoding="utf-8"?>
-<w:numbering xmlns:wpc="http://schemas.microsoft.com/office/word/2010/wordprocessingCanvas" xmlns:cx="http://schemas.microsoft.com/office/drawing/2014/chartex" xmlns:cx1="http://schemas.microsoft.com/office/drawing/2015/9/8/chartex" xmlns:cx2="http://schemas.microsoft.com/office/drawing/2015/10/21/chartex" xmlns:cx3="http://schemas.microsoft.com/office/drawing/2016/5/9/chartex" xmlns:cx4="http://schemas.microsoft.com/office/drawing/2016/5/10/chartex" xmlns:cx5="http://schemas.microsoft.com/office/drawing/2016/5/11/chartex" xmlns:cx6="http://schemas.microsoft.com/office/drawing/2016/5/12/chartex" xmlns:cx7="http://schemas.microsoft.com/office/drawing/2016/5/13/chartex" xmlns:cx8="http://schemas.microsoft.com/office/drawing/2016/5/14/chartex" xmlns:mc="http://schemas.openxmlformats.org/markup-compatibility/2006" xmlns:aink="http://schemas.microsoft.com/office/drawing/2016/ink" xmlns:am3d="http://schemas.microsoft.com/office/drawing/2017/model3d" xmlns:o="urn:schemas-microsoft-com:office:office" xmlns:oel="http://schemas.microsoft.com/office/2019/extlst" xmlns:r="http://schemas.openxmlformats.org/officeDocument/2006/relationships" xmlns:m="http://schemas.openxmlformats.org/officeDocument/2006/math" xmlns:v="urn:schemas-microsoft-com:vml" xmlns:wp14="http://schemas.microsoft.com/office/word/2010/wordprocessingDrawing" xmlns:wp="http://schemas.openxmlformats.org/drawingml/2006/wordprocessingDrawing" xmlns:w10="urn:schemas-microsoft-com:office:word" xmlns:w="http://schemas.openxmlformats.org/wordprocessingml/2006/main" xmlns:w14="http://schemas.microsoft.com/office/word/2010/wordml" xmlns:w15="http://schemas.microsoft.com/office/word/2012/wordml" xmlns:w16cex="http://schemas.microsoft.com/office/word/2018/wordml/cex" xmlns:w16cid="http://schemas.microsoft.com/office/word/2016/wordml/cid" xmlns:w16="http://schemas.microsoft.com/office/word/2018/wordml" xmlns:w16sdtdh="http://schemas.microsoft.com/office/word/2020/wordml/sdtdatahash" xmlns:w16se="http://schemas.microsoft.com/office/word/2015/wordml/symex" xmlns:wpg="http://schemas.microsoft.com/office/word/2010/wordprocessingGroup" xmlns:wpi="http://schemas.microsoft.com/office/word/2010/wordprocessingInk" xmlns:wne="http://schemas.microsoft.com/office/word/2006/wordml" xmlns:wps="http://schemas.microsoft.com/office/word/2010/wordprocessingShape" mc:Ignorable="w14 w15 w16se w16cid w16 w16cex w16sdtdh wp14">
+<w:numbering xmlns:wpc="http://schemas.microsoft.com/office/word/2010/wordprocessingCanvas" xmlns:cx="http://schemas.microsoft.com/office/drawing/2014/chartex" xmlns:cx1="http://schemas.microsoft.com/office/drawing/2015/9/8/chartex" xmlns:cx2="http://schemas.microsoft.com/office/drawing/2015/10/21/chartex" xmlns:cx3="http://schemas.microsoft.com/office/drawing/2016/5/9/chartex" xmlns:cx4="http://schemas.microsoft.com/office/drawing/2016/5/10/chartex" xmlns:cx5="http://schemas.microsoft.com/office/drawing/2016/5/11/chartex" xmlns:cx6="http://schemas.microsoft.com/office/drawing/2016/5/12/chartex" xmlns:cx7="http://schemas.microsoft.com/office/drawing/2016/5/13/chartex" xmlns:cx8="http://schemas.microsoft.com/office/drawing/2016/5/14/chartex" xmlns:mc="http://schemas.openxmlformats.org/markup-compatibility/2006" xmlns:aink="http://schemas.microsoft.com/office/drawing/2016/ink" xmlns:am3d="http://schemas.microsoft.com/office/drawing/2017/model3d" xmlns:o="urn:schemas-microsoft-com:office:office" xmlns:oel="http://schemas.microsoft.com/office/2019/extlst" xmlns:r="http://schemas.openxmlformats.org/officeDocument/2006/relationships" xmlns:m="http://schemas.openxmlformats.org/officeDocument/2006/math" xmlns:v="urn:schemas-microsoft-com:vml" xmlns:wp14="http://schemas.microsoft.com/office/word/2010/wordprocessingDrawing" xmlns:wp="http://schemas.openxmlformats.org/drawingml/2006/wordprocessingDrawing" xmlns:w10="urn:schemas-microsoft-com:office:word" xmlns:w="http://schemas.openxmlformats.org/wordprocessingml/2006/main" xmlns:w14="http://schemas.microsoft.com/office/word/2010/wordml" xmlns:w15="http://schemas.microsoft.com/office/word/2012/wordml" xmlns:w16cex="http://schemas.microsoft.com/office/word/2018/wordml/cex" xmlns:w16cid="http://schemas.microsoft.com/office/word/2016/wordml/cid" xmlns:w16="http://schemas.microsoft.com/office/word/2018/wordml" xmlns:w16du="http://schemas.microsoft.com/office/word/2023/wordml/word16du" xmlns:w16sdtdh="http://schemas.microsoft.com/office/word/2020/wordml/sdtdatahash" xmlns:w16se="http://schemas.microsoft.com/office/word/2015/wordml/symex" xmlns:wpg="http://schemas.microsoft.com/office/word/2010/wordprocessingGroup" xmlns:wpi="http://schemas.microsoft.com/office/word/2010/wordprocessingInk" xmlns:wne="http://schemas.microsoft.com/office/word/2006/wordml" xmlns:wps="http://schemas.microsoft.com/office/word/2010/wordprocessingShape" mc:Ignorable="w14 w15 w16se w16cid w16 w16cex w16sdtdh wp14">
   <w:abstractNum w:abstractNumId="0" w15:restartNumberingAfterBreak="0">
     <w:nsid w:val="29CD48F8"/>
     <w:multiLevelType w:val="multilevel"/>

</xml_diff>